<commit_message>
actualizacion de plan de soporte
</commit_message>
<xml_diff>
--- a/Documentación (Avances)/Primera Iteración/Plan Soporte y Mantención.docx
+++ b/Documentación (Avances)/Primera Iteración/Plan Soporte y Mantención.docx
@@ -692,7 +692,7 @@
       </w:tr>
       <w:tr>
         <w:trPr>
-          <w:trHeight w:val="1909"/>
+          <w:trHeight w:val="2410"/>
         </w:trPr>
         <w:tc>
           <w:tcPr>
@@ -726,14 +726,35 @@
                 <w:rFonts w:eastAsia="Calibri"/>
                 <w:lang w:val="es-ES" w:eastAsia="pt-PT"/>
               </w:rPr>
-              <w:t xml:space="preserve">El cual para su mantención tendrá una ejecución mensual para que por medio de pruebas </w:t>
-            </w:r>
-            <w:r>
-              <w:rPr>
-                <w:rFonts w:eastAsia="Calibri"/>
-                <w:lang w:val="es-ES" w:eastAsia="pt-PT"/>
-              </w:rPr>
-              <w:t>a los mantenedores</w:t>
+              <w:t>El cual para su mantención tendrá una ejecución mensual para que por medio de pruebas</w:t>
+            </w:r>
+            <w:r>
+              <w:rPr>
+                <w:rFonts w:eastAsia="Calibri"/>
+                <w:lang w:val="es-ES" w:eastAsia="pt-PT"/>
+              </w:rPr>
+              <w:t xml:space="preserve"> se evalúen</w:t>
+            </w:r>
+            <w:r>
+              <w:rPr>
+                <w:rFonts w:eastAsia="Calibri"/>
+                <w:lang w:val="es-ES" w:eastAsia="pt-PT"/>
+              </w:rPr>
+              <w:t xml:space="preserve"> </w:t>
+            </w:r>
+            <w:r>
+              <w:rPr>
+                <w:rFonts w:eastAsia="Calibri"/>
+                <w:lang w:val="es-ES" w:eastAsia="pt-PT"/>
+              </w:rPr>
+              <w:t xml:space="preserve">a </w:t>
+            </w:r>
+            <w:r>
+              <w:rPr>
+                <w:rFonts w:eastAsia="Calibri"/>
+                <w:lang w:val="es-ES" w:eastAsia="pt-PT"/>
+              </w:rPr>
+              <w:t>los mantenedores</w:t>
             </w:r>
             <w:r>
               <w:rPr>
@@ -821,6 +842,1607 @@
                 <w:lang w:val="es-ES" w:eastAsia="pt-PT"/>
               </w:rPr>
             </w:pPr>
+          </w:p>
+        </w:tc>
+      </w:tr>
+      <w:tr>
+        <w:trPr>
+          <w:trHeight w:val="334"/>
+        </w:trPr>
+        <w:tc>
+          <w:tcPr>
+            <w:tcW w:w="8446" w:type="dxa"/>
+            <w:tcBorders>
+              <w:top w:val="single" w:sz="4" w:space="0" w:color="000000"/>
+              <w:left w:val="single" w:sz="4" w:space="0" w:color="000000"/>
+              <w:bottom w:val="single" w:sz="4" w:space="0" w:color="000000"/>
+              <w:right w:val="single" w:sz="4" w:space="0" w:color="000000"/>
+            </w:tcBorders>
+            <w:shd w:val="clear" w:color="auto" w:fill="595959" w:themeFill="text1" w:themeFillTint="A6"/>
+          </w:tcPr>
+          <w:p>
+            <w:pPr>
+              <w:tabs>
+                <w:tab w:val="left" w:pos="2115"/>
+                <w:tab w:val="left" w:pos="5265"/>
+              </w:tabs>
+              <w:spacing w:line="360" w:lineRule="auto"/>
+              <w:jc w:val="both"/>
+              <w:rPr>
+                <w:rFonts w:eastAsia="Calibri"/>
+                <w:lang w:val="es-ES" w:eastAsia="pt-PT"/>
+              </w:rPr>
+            </w:pPr>
+            <w:bookmarkStart w:id="2" w:name="_Hlk26368371"/>
+            <w:r>
+              <w:rPr>
+                <w:rFonts w:eastAsia="Calibri"/>
+                <w:color w:val="FFFFFF" w:themeColor="background1"/>
+                <w:lang w:val="es-ES" w:eastAsia="pt-PT"/>
+              </w:rPr>
+              <w:t>Plan Preventivo</w:t>
+            </w:r>
+            <w:r>
+              <w:rPr>
+                <w:rFonts w:eastAsia="Calibri"/>
+                <w:lang w:val="es-ES" w:eastAsia="pt-PT"/>
+              </w:rPr>
+              <w:tab/>
+            </w:r>
+          </w:p>
+        </w:tc>
+      </w:tr>
+      <w:bookmarkEnd w:id="2"/>
+      <w:tr>
+        <w:trPr>
+          <w:trHeight w:val="1909"/>
+        </w:trPr>
+        <w:tc>
+          <w:tcPr>
+            <w:tcW w:w="8446" w:type="dxa"/>
+            <w:tcBorders>
+              <w:top w:val="single" w:sz="4" w:space="0" w:color="000000"/>
+              <w:left w:val="single" w:sz="4" w:space="0" w:color="000000"/>
+              <w:bottom w:val="single" w:sz="4" w:space="0" w:color="000000"/>
+              <w:right w:val="single" w:sz="4" w:space="0" w:color="000000"/>
+            </w:tcBorders>
+          </w:tcPr>
+          <w:p>
+            <w:pPr>
+              <w:spacing w:line="360" w:lineRule="auto"/>
+              <w:jc w:val="both"/>
+              <w:rPr>
+                <w:rFonts w:eastAsia="Calibri"/>
+                <w:lang w:val="es-ES" w:eastAsia="pt-PT"/>
+              </w:rPr>
+            </w:pPr>
+            <w:r>
+              <w:rPr>
+                <w:rFonts w:eastAsia="Calibri"/>
+                <w:lang w:val="es-ES" w:eastAsia="pt-PT"/>
+              </w:rPr>
+              <w:t>El mantenimiento preventivo de software es el proceso por el cual se mejora y optimiza el software que se ha instalado, este mantenimiento se realiza para la prevención de posibles problemas que puedan llegar a surgir a medida que se utiliza el computador.</w:t>
+            </w:r>
+            <w:r>
+              <w:rPr>
+                <w:rFonts w:eastAsia="Calibri"/>
+                <w:lang w:val="es-ES" w:eastAsia="pt-PT"/>
+              </w:rPr>
+              <w:t xml:space="preserve"> En este caso los computadores</w:t>
+            </w:r>
+          </w:p>
+          <w:p>
+            <w:pPr>
+              <w:spacing w:line="360" w:lineRule="auto"/>
+              <w:jc w:val="both"/>
+              <w:rPr>
+                <w:rFonts w:eastAsia="Calibri"/>
+                <w:lang w:val="es-ES" w:eastAsia="pt-PT"/>
+              </w:rPr>
+            </w:pPr>
+          </w:p>
+          <w:p>
+            <w:pPr>
+              <w:spacing w:line="360" w:lineRule="auto"/>
+              <w:jc w:val="both"/>
+              <w:rPr>
+                <w:rFonts w:eastAsia="Calibri"/>
+                <w:b/>
+                <w:lang w:val="es-ES" w:eastAsia="pt-PT"/>
+              </w:rPr>
+            </w:pPr>
+            <w:r>
+              <w:rPr>
+                <w:rFonts w:eastAsia="Calibri"/>
+                <w:b/>
+                <w:lang w:val="es-ES" w:eastAsia="pt-PT"/>
+              </w:rPr>
+              <w:t>La revisión de instalación por SETUP:</w:t>
+            </w:r>
+          </w:p>
+          <w:p>
+            <w:pPr>
+              <w:spacing w:line="360" w:lineRule="auto"/>
+              <w:jc w:val="both"/>
+              <w:rPr>
+                <w:rFonts w:eastAsia="Calibri"/>
+                <w:lang w:val="es-ES" w:eastAsia="pt-PT"/>
+              </w:rPr>
+            </w:pPr>
+          </w:p>
+          <w:p>
+            <w:pPr>
+              <w:spacing w:line="360" w:lineRule="auto"/>
+              <w:jc w:val="both"/>
+              <w:rPr>
+                <w:rFonts w:eastAsia="Calibri"/>
+                <w:lang w:val="es-ES" w:eastAsia="pt-PT"/>
+              </w:rPr>
+            </w:pPr>
+            <w:r>
+              <w:rPr>
+                <w:rFonts w:eastAsia="Calibri"/>
+                <w:lang w:val="es-ES" w:eastAsia="pt-PT"/>
+              </w:rPr>
+              <w:t>Consiste en una revisión que se realiza ingresando directamente al menú que se encuentra en la setup detectando las unidades conectadas a la computadora. Mediante este se puede detectar alguna falla en conectores.</w:t>
+            </w:r>
+          </w:p>
+          <w:p>
+            <w:pPr>
+              <w:spacing w:line="360" w:lineRule="auto"/>
+              <w:jc w:val="both"/>
+              <w:rPr>
+                <w:rFonts w:eastAsia="Calibri"/>
+                <w:lang w:val="es-ES" w:eastAsia="pt-PT"/>
+              </w:rPr>
+            </w:pPr>
+          </w:p>
+          <w:p>
+            <w:pPr>
+              <w:spacing w:line="360" w:lineRule="auto"/>
+              <w:jc w:val="both"/>
+              <w:rPr>
+                <w:rFonts w:eastAsia="Calibri"/>
+                <w:lang w:val="es-ES" w:eastAsia="pt-PT"/>
+              </w:rPr>
+            </w:pPr>
+          </w:p>
+          <w:p>
+            <w:pPr>
+              <w:spacing w:line="360" w:lineRule="auto"/>
+              <w:jc w:val="both"/>
+              <w:rPr>
+                <w:rFonts w:eastAsia="Calibri"/>
+                <w:b/>
+                <w:lang w:val="es-ES" w:eastAsia="pt-PT"/>
+              </w:rPr>
+            </w:pPr>
+            <w:r>
+              <w:rPr>
+                <w:rFonts w:eastAsia="Calibri"/>
+                <w:b/>
+                <w:lang w:val="es-ES" w:eastAsia="pt-PT"/>
+              </w:rPr>
+              <w:lastRenderedPageBreak/>
+              <w:t>Depuración de archivos:</w:t>
+            </w:r>
+          </w:p>
+          <w:p>
+            <w:pPr>
+              <w:spacing w:line="360" w:lineRule="auto"/>
+              <w:jc w:val="both"/>
+              <w:rPr>
+                <w:rFonts w:eastAsia="Calibri"/>
+                <w:lang w:val="es-ES" w:eastAsia="pt-PT"/>
+              </w:rPr>
+            </w:pPr>
+          </w:p>
+          <w:p>
+            <w:pPr>
+              <w:spacing w:line="360" w:lineRule="auto"/>
+              <w:jc w:val="both"/>
+              <w:rPr>
+                <w:rFonts w:eastAsia="Calibri"/>
+                <w:lang w:val="es-ES" w:eastAsia="pt-PT"/>
+              </w:rPr>
+            </w:pPr>
+            <w:r>
+              <w:rPr>
+                <w:rFonts w:eastAsia="Calibri"/>
+                <w:lang w:val="es-ES" w:eastAsia="pt-PT"/>
+              </w:rPr>
+              <w:t>Este proceso consiste en la eliminación de los archivos generados por las aplicaciones instaladas en la computadora y que ya no se utilizan.</w:t>
+            </w:r>
+          </w:p>
+          <w:p>
+            <w:pPr>
+              <w:spacing w:line="360" w:lineRule="auto"/>
+              <w:jc w:val="both"/>
+              <w:rPr>
+                <w:rFonts w:eastAsia="Calibri"/>
+                <w:lang w:val="es-ES" w:eastAsia="pt-PT"/>
+              </w:rPr>
+            </w:pPr>
+          </w:p>
+          <w:p>
+            <w:pPr>
+              <w:spacing w:line="360" w:lineRule="auto"/>
+              <w:jc w:val="both"/>
+              <w:rPr>
+                <w:rFonts w:eastAsia="Calibri"/>
+                <w:b/>
+                <w:lang w:val="es-ES" w:eastAsia="pt-PT"/>
+              </w:rPr>
+            </w:pPr>
+            <w:r>
+              <w:rPr>
+                <w:rFonts w:eastAsia="Calibri"/>
+                <w:b/>
+                <w:lang w:val="es-ES" w:eastAsia="pt-PT"/>
+              </w:rPr>
+              <w:t xml:space="preserve">La </w:t>
+            </w:r>
+            <w:r>
+              <w:rPr>
+                <w:rFonts w:eastAsia="Calibri"/>
+                <w:b/>
+                <w:lang w:val="es-ES" w:eastAsia="pt-PT"/>
+              </w:rPr>
+              <w:t>desfragmentación</w:t>
+            </w:r>
+            <w:r>
+              <w:rPr>
+                <w:rFonts w:eastAsia="Calibri"/>
+                <w:b/>
+                <w:lang w:val="es-ES" w:eastAsia="pt-PT"/>
+              </w:rPr>
+              <w:t xml:space="preserve"> de disco duro:</w:t>
+            </w:r>
+          </w:p>
+          <w:p>
+            <w:pPr>
+              <w:spacing w:line="360" w:lineRule="auto"/>
+              <w:jc w:val="both"/>
+              <w:rPr>
+                <w:rFonts w:eastAsia="Calibri"/>
+                <w:lang w:val="es-ES" w:eastAsia="pt-PT"/>
+              </w:rPr>
+            </w:pPr>
+          </w:p>
+          <w:p>
+            <w:pPr>
+              <w:spacing w:line="360" w:lineRule="auto"/>
+              <w:jc w:val="both"/>
+              <w:rPr>
+                <w:rFonts w:eastAsia="Calibri"/>
+                <w:lang w:val="es-ES" w:eastAsia="pt-PT"/>
+              </w:rPr>
+            </w:pPr>
+            <w:r>
+              <w:rPr>
+                <w:rFonts w:eastAsia="Calibri"/>
+                <w:lang w:val="es-ES" w:eastAsia="pt-PT"/>
+              </w:rPr>
+              <w:t xml:space="preserve">la </w:t>
+            </w:r>
+            <w:r>
+              <w:rPr>
+                <w:rFonts w:eastAsia="Calibri"/>
+                <w:lang w:val="es-ES" w:eastAsia="pt-PT"/>
+              </w:rPr>
+              <w:t>desfragmentación</w:t>
+            </w:r>
+            <w:r>
+              <w:rPr>
+                <w:rFonts w:eastAsia="Calibri"/>
+                <w:lang w:val="es-ES" w:eastAsia="pt-PT"/>
+              </w:rPr>
+              <w:t xml:space="preserve"> es el proceso en el cual se acomodan los archivos de un disco, este se realiza cuando el disco se fragmenta, esto sucede cuando el sistema ha escrito diferentes versiones de los archivos, esto es, cuando un archivo después de ser modificado no ocupa direcciones de memoria contiguas en el disco duro.</w:t>
+            </w:r>
+          </w:p>
+          <w:p>
+            <w:pPr>
+              <w:spacing w:line="360" w:lineRule="auto"/>
+              <w:jc w:val="both"/>
+              <w:rPr>
+                <w:rFonts w:eastAsia="Calibri"/>
+                <w:lang w:val="es-ES" w:eastAsia="pt-PT"/>
+              </w:rPr>
+            </w:pPr>
+          </w:p>
+          <w:p>
+            <w:pPr>
+              <w:spacing w:line="360" w:lineRule="auto"/>
+              <w:jc w:val="both"/>
+              <w:rPr>
+                <w:rFonts w:eastAsia="Calibri"/>
+                <w:b/>
+                <w:lang w:val="es-ES" w:eastAsia="pt-PT"/>
+              </w:rPr>
+            </w:pPr>
+            <w:r>
+              <w:rPr>
+                <w:rFonts w:eastAsia="Calibri"/>
+                <w:b/>
+                <w:lang w:val="es-ES" w:eastAsia="pt-PT"/>
+              </w:rPr>
+              <w:t>La eliminación de archivos TMP (temporales):</w:t>
+            </w:r>
+          </w:p>
+          <w:p>
+            <w:pPr>
+              <w:spacing w:line="360" w:lineRule="auto"/>
+              <w:jc w:val="both"/>
+              <w:rPr>
+                <w:rFonts w:eastAsia="Calibri"/>
+                <w:lang w:val="es-ES" w:eastAsia="pt-PT"/>
+              </w:rPr>
+            </w:pPr>
+          </w:p>
+          <w:p>
+            <w:pPr>
+              <w:spacing w:line="360" w:lineRule="auto"/>
+              <w:jc w:val="both"/>
+              <w:rPr>
+                <w:rFonts w:eastAsia="Calibri"/>
+                <w:lang w:val="es-ES" w:eastAsia="pt-PT"/>
+              </w:rPr>
+            </w:pPr>
+            <w:r>
+              <w:rPr>
+                <w:rFonts w:eastAsia="Calibri"/>
+                <w:lang w:val="es-ES" w:eastAsia="pt-PT"/>
+              </w:rPr>
+              <w:t>Este proceso consiste en la eliminación de los archivos generados por las aplicaciones instaladas en la computadora y que ya no se utilizan.</w:t>
+            </w:r>
+          </w:p>
+          <w:p>
+            <w:pPr>
+              <w:spacing w:line="360" w:lineRule="auto"/>
+              <w:jc w:val="both"/>
+              <w:rPr>
+                <w:rFonts w:eastAsia="Calibri"/>
+                <w:lang w:val="es-ES" w:eastAsia="pt-PT"/>
+              </w:rPr>
+            </w:pPr>
+          </w:p>
+          <w:p>
+            <w:pPr>
+              <w:spacing w:line="360" w:lineRule="auto"/>
+              <w:jc w:val="both"/>
+              <w:rPr>
+                <w:rFonts w:eastAsia="Calibri"/>
+                <w:b/>
+                <w:lang w:val="es-ES" w:eastAsia="pt-PT"/>
+              </w:rPr>
+            </w:pPr>
+            <w:r>
+              <w:rPr>
+                <w:rFonts w:eastAsia="Calibri"/>
+                <w:b/>
+                <w:lang w:val="es-ES" w:eastAsia="pt-PT"/>
+              </w:rPr>
+              <w:t>Liberación de espacio en el disco duro:</w:t>
+            </w:r>
+          </w:p>
+          <w:p>
+            <w:pPr>
+              <w:spacing w:line="360" w:lineRule="auto"/>
+              <w:jc w:val="both"/>
+              <w:rPr>
+                <w:rFonts w:eastAsia="Calibri"/>
+                <w:lang w:val="es-ES" w:eastAsia="pt-PT"/>
+              </w:rPr>
+            </w:pPr>
+          </w:p>
+          <w:p>
+            <w:pPr>
+              <w:spacing w:line="360" w:lineRule="auto"/>
+              <w:jc w:val="both"/>
+              <w:rPr>
+                <w:rFonts w:eastAsia="Calibri"/>
+                <w:lang w:val="es-ES" w:eastAsia="pt-PT"/>
+              </w:rPr>
+            </w:pPr>
+            <w:r>
+              <w:rPr>
+                <w:rFonts w:eastAsia="Calibri"/>
+                <w:lang w:val="es-ES" w:eastAsia="pt-PT"/>
+              </w:rPr>
+              <w:t>El liberador de espacio busca en la unidad y enumera los archivos temporales, archivos de cache de Internet y archivos de programa innecesarios que puede eliminar de forma segura.</w:t>
+            </w:r>
+          </w:p>
+          <w:p>
+            <w:pPr>
+              <w:spacing w:line="360" w:lineRule="auto"/>
+              <w:jc w:val="both"/>
+              <w:rPr>
+                <w:rFonts w:eastAsia="Calibri"/>
+                <w:b/>
+                <w:lang w:val="es-ES" w:eastAsia="pt-PT"/>
+              </w:rPr>
+            </w:pPr>
+          </w:p>
+          <w:p>
+            <w:pPr>
+              <w:spacing w:line="360" w:lineRule="auto"/>
+              <w:jc w:val="both"/>
+              <w:rPr>
+                <w:rFonts w:eastAsia="Calibri"/>
+                <w:b/>
+                <w:lang w:val="es-ES" w:eastAsia="pt-PT"/>
+              </w:rPr>
+            </w:pPr>
+            <w:r>
+              <w:rPr>
+                <w:rFonts w:eastAsia="Calibri"/>
+                <w:b/>
+                <w:lang w:val="es-ES" w:eastAsia="pt-PT"/>
+              </w:rPr>
+              <w:t>Ejecución de Antivirus:</w:t>
+            </w:r>
+          </w:p>
+          <w:p>
+            <w:pPr>
+              <w:spacing w:line="360" w:lineRule="auto"/>
+              <w:jc w:val="both"/>
+              <w:rPr>
+                <w:rFonts w:eastAsia="Calibri"/>
+                <w:lang w:val="es-ES" w:eastAsia="pt-PT"/>
+              </w:rPr>
+            </w:pPr>
+          </w:p>
+          <w:p>
+            <w:pPr>
+              <w:spacing w:line="360" w:lineRule="auto"/>
+              <w:jc w:val="both"/>
+              <w:rPr>
+                <w:rFonts w:eastAsia="Calibri"/>
+                <w:lang w:val="es-ES" w:eastAsia="pt-PT"/>
+              </w:rPr>
+            </w:pPr>
+            <w:r>
+              <w:rPr>
+                <w:rFonts w:eastAsia="Calibri"/>
+                <w:lang w:val="es-ES" w:eastAsia="pt-PT"/>
+              </w:rPr>
+              <w:t xml:space="preserve">Este se utiliza para realizar </w:t>
+            </w:r>
+            <w:r>
+              <w:rPr>
+                <w:rFonts w:eastAsia="Calibri"/>
+                <w:lang w:val="es-ES" w:eastAsia="pt-PT"/>
+              </w:rPr>
+              <w:t>un análisis</w:t>
+            </w:r>
+            <w:r>
+              <w:rPr>
+                <w:rFonts w:eastAsia="Calibri"/>
+                <w:lang w:val="es-ES" w:eastAsia="pt-PT"/>
+              </w:rPr>
+              <w:t xml:space="preserve"> del sistema en busca de algún virus para prevenir que el equipo se infecte o bien para eliminar alguno ya adquirido. Aunque hoy en </w:t>
+            </w:r>
+            <w:r>
+              <w:rPr>
+                <w:rFonts w:eastAsia="Calibri"/>
+                <w:lang w:val="es-ES" w:eastAsia="pt-PT"/>
+              </w:rPr>
+              <w:t>día</w:t>
+            </w:r>
+            <w:r>
+              <w:rPr>
+                <w:rFonts w:eastAsia="Calibri"/>
+                <w:lang w:val="es-ES" w:eastAsia="pt-PT"/>
+              </w:rPr>
+              <w:t>, la eliminación de un virus se convierte en una tarea gigante ya que estos han ido evolucionando hasta ser casi indetectables.</w:t>
+            </w:r>
+          </w:p>
+          <w:p>
+            <w:pPr>
+              <w:spacing w:line="360" w:lineRule="auto"/>
+              <w:jc w:val="both"/>
+              <w:rPr>
+                <w:rFonts w:eastAsia="Calibri"/>
+                <w:lang w:val="es-ES" w:eastAsia="pt-PT"/>
+              </w:rPr>
+            </w:pPr>
+          </w:p>
+          <w:p>
+            <w:pPr>
+              <w:spacing w:line="360" w:lineRule="auto"/>
+              <w:jc w:val="both"/>
+              <w:rPr>
+                <w:rFonts w:eastAsia="Calibri"/>
+                <w:lang w:val="es-ES" w:eastAsia="pt-PT"/>
+              </w:rPr>
+            </w:pPr>
+          </w:p>
+          <w:p>
+            <w:pPr>
+              <w:spacing w:line="360" w:lineRule="auto"/>
+              <w:jc w:val="both"/>
+              <w:rPr>
+                <w:rFonts w:eastAsia="Calibri"/>
+                <w:lang w:val="es-ES" w:eastAsia="pt-PT"/>
+              </w:rPr>
+            </w:pPr>
+          </w:p>
+          <w:p>
+            <w:pPr>
+              <w:spacing w:line="360" w:lineRule="auto"/>
+              <w:jc w:val="both"/>
+              <w:rPr>
+                <w:rFonts w:eastAsia="Calibri"/>
+                <w:lang w:val="es-ES" w:eastAsia="pt-PT"/>
+              </w:rPr>
+            </w:pPr>
+          </w:p>
+          <w:p>
+            <w:pPr>
+              <w:spacing w:line="360" w:lineRule="auto"/>
+              <w:jc w:val="both"/>
+              <w:rPr>
+                <w:rFonts w:eastAsia="Calibri"/>
+                <w:b/>
+                <w:lang w:val="es-ES" w:eastAsia="pt-PT"/>
+              </w:rPr>
+            </w:pPr>
+            <w:r>
+              <w:rPr>
+                <w:rFonts w:eastAsia="Calibri"/>
+                <w:b/>
+                <w:lang w:val="es-ES" w:eastAsia="pt-PT"/>
+              </w:rPr>
+              <w:lastRenderedPageBreak/>
+              <w:t>Detección de errores:</w:t>
+            </w:r>
+          </w:p>
+          <w:p>
+            <w:pPr>
+              <w:spacing w:line="360" w:lineRule="auto"/>
+              <w:jc w:val="both"/>
+              <w:rPr>
+                <w:rFonts w:eastAsia="Calibri"/>
+                <w:lang w:val="es-ES" w:eastAsia="pt-PT"/>
+              </w:rPr>
+            </w:pPr>
+          </w:p>
+          <w:p>
+            <w:pPr>
+              <w:spacing w:line="360" w:lineRule="auto"/>
+              <w:jc w:val="both"/>
+              <w:rPr>
+                <w:rFonts w:eastAsia="Calibri"/>
+                <w:lang w:val="es-ES" w:eastAsia="pt-PT"/>
+              </w:rPr>
+            </w:pPr>
+            <w:r>
+              <w:rPr>
+                <w:rFonts w:eastAsia="Calibri"/>
+                <w:lang w:val="es-ES" w:eastAsia="pt-PT"/>
+              </w:rPr>
+              <w:t xml:space="preserve">Consiste en una revisión que se realiza ingresando directamente al menú que se encuentra en la setup detectando las unidades conectadas </w:t>
+            </w:r>
+            <w:r>
+              <w:rPr>
+                <w:rFonts w:eastAsia="Calibri"/>
+                <w:lang w:val="es-ES" w:eastAsia="pt-PT"/>
+              </w:rPr>
+              <w:t>a la</w:t>
+            </w:r>
+            <w:r>
+              <w:rPr>
+                <w:rFonts w:eastAsia="Calibri"/>
+                <w:lang w:val="es-ES" w:eastAsia="pt-PT"/>
+              </w:rPr>
+              <w:t xml:space="preserve"> computadora. Mediante este se puede detectar alguna falla en conectores.</w:t>
+            </w:r>
+          </w:p>
+          <w:p>
+            <w:pPr>
+              <w:spacing w:line="360" w:lineRule="auto"/>
+              <w:jc w:val="both"/>
+              <w:rPr>
+                <w:rFonts w:eastAsia="Calibri"/>
+                <w:lang w:val="es-ES" w:eastAsia="pt-PT"/>
+              </w:rPr>
+            </w:pPr>
+          </w:p>
+          <w:p>
+            <w:pPr>
+              <w:spacing w:line="360" w:lineRule="auto"/>
+              <w:jc w:val="both"/>
+              <w:rPr>
+                <w:rFonts w:eastAsia="Calibri"/>
+                <w:b/>
+                <w:lang w:val="es-ES" w:eastAsia="pt-PT"/>
+              </w:rPr>
+            </w:pPr>
+          </w:p>
+          <w:p>
+            <w:pPr>
+              <w:spacing w:line="360" w:lineRule="auto"/>
+              <w:jc w:val="both"/>
+              <w:rPr>
+                <w:rFonts w:eastAsia="Calibri"/>
+                <w:b/>
+                <w:lang w:val="es-ES" w:eastAsia="pt-PT"/>
+              </w:rPr>
+            </w:pPr>
+            <w:r>
+              <w:rPr>
+                <w:rFonts w:eastAsia="Calibri"/>
+                <w:b/>
+                <w:lang w:val="es-ES" w:eastAsia="pt-PT"/>
+              </w:rPr>
+              <w:t xml:space="preserve">Papelera de reciclaje:  </w:t>
+            </w:r>
+          </w:p>
+          <w:p>
+            <w:pPr>
+              <w:spacing w:line="360" w:lineRule="auto"/>
+              <w:jc w:val="both"/>
+              <w:rPr>
+                <w:rFonts w:eastAsia="Calibri"/>
+                <w:lang w:val="es-ES" w:eastAsia="pt-PT"/>
+              </w:rPr>
+            </w:pPr>
+          </w:p>
+          <w:p>
+            <w:pPr>
+              <w:spacing w:line="360" w:lineRule="auto"/>
+              <w:jc w:val="both"/>
+              <w:rPr>
+                <w:rFonts w:eastAsia="Calibri"/>
+                <w:lang w:val="es-ES" w:eastAsia="pt-PT"/>
+              </w:rPr>
+            </w:pPr>
+            <w:r>
+              <w:rPr>
+                <w:rFonts w:eastAsia="Calibri"/>
+                <w:lang w:val="es-ES" w:eastAsia="pt-PT"/>
+              </w:rPr>
+              <w:t>La papelera de reciclaje no es más que una carpeta más, creada por Windows para almacenar los archivos que el usuario desea eliminar del computador, solo que el usuario en ciertas veces cambia de parecer con respecto a borrar dicha información, entonces ahí esta otra función de la papelera de reciclaje.  Como parte de un mantenimiento preventivo la papelería de reciclaje debe estar vacía, ya que almacena datos que pueden perjudicar el equipo.</w:t>
+            </w:r>
+          </w:p>
+          <w:p>
+            <w:pPr>
+              <w:spacing w:line="360" w:lineRule="auto"/>
+              <w:rPr>
+                <w:rFonts w:eastAsia="Calibri"/>
+                <w:lang w:val="es-ES" w:eastAsia="pt-PT"/>
+              </w:rPr>
+            </w:pPr>
+          </w:p>
+          <w:p>
+            <w:pPr>
+              <w:spacing w:line="360" w:lineRule="auto"/>
+              <w:rPr>
+                <w:rFonts w:eastAsia="Calibri"/>
+                <w:lang w:val="es-ES" w:eastAsia="pt-PT"/>
+              </w:rPr>
+            </w:pPr>
+          </w:p>
+          <w:p>
+            <w:pPr>
+              <w:spacing w:line="360" w:lineRule="auto"/>
+              <w:rPr>
+                <w:rFonts w:eastAsia="Calibri"/>
+                <w:b/>
+                <w:lang w:val="es-ES" w:eastAsia="pt-PT"/>
+              </w:rPr>
+            </w:pPr>
+            <w:r>
+              <w:rPr>
+                <w:rFonts w:eastAsia="Calibri"/>
+                <w:b/>
+                <w:lang w:val="es-ES" w:eastAsia="pt-PT"/>
+              </w:rPr>
+              <w:t>Actualizaciones S.O</w:t>
+            </w:r>
+          </w:p>
+          <w:p>
+            <w:pPr>
+              <w:spacing w:line="360" w:lineRule="auto"/>
+              <w:rPr>
+                <w:rFonts w:eastAsia="Calibri"/>
+                <w:lang w:val="es-ES" w:eastAsia="pt-PT"/>
+              </w:rPr>
+            </w:pPr>
+          </w:p>
+          <w:p>
+            <w:pPr>
+              <w:spacing w:line="360" w:lineRule="auto"/>
+              <w:rPr>
+                <w:rFonts w:eastAsia="Calibri"/>
+                <w:lang w:val="es-ES" w:eastAsia="pt-PT"/>
+              </w:rPr>
+            </w:pPr>
+            <w:r>
+              <w:rPr>
+                <w:rFonts w:eastAsia="Calibri"/>
+                <w:lang w:val="es-ES" w:eastAsia="pt-PT"/>
+              </w:rPr>
+              <w:t>Se requieren instalar o desinstalar actualizaciones necesarias para una ejecución eficiente del sistema operativo a utilizar, con el fin de no tener repercusiones en la eficiencia del equipo de trabajo.</w:t>
+            </w:r>
+          </w:p>
+          <w:p>
+            <w:pPr>
+              <w:spacing w:line="360" w:lineRule="auto"/>
+              <w:rPr>
+                <w:rFonts w:eastAsia="Calibri"/>
+                <w:lang w:val="es-ES" w:eastAsia="pt-PT"/>
+              </w:rPr>
+            </w:pPr>
+          </w:p>
+          <w:p>
+            <w:pPr>
+              <w:spacing w:line="360" w:lineRule="auto"/>
+              <w:rPr>
+                <w:rFonts w:eastAsia="Calibri"/>
+                <w:b/>
+                <w:lang w:val="es-ES" w:eastAsia="pt-PT"/>
+              </w:rPr>
+            </w:pPr>
+            <w:r>
+              <w:rPr>
+                <w:rFonts w:eastAsia="Calibri"/>
+                <w:b/>
+                <w:lang w:val="es-ES" w:eastAsia="pt-PT"/>
+              </w:rPr>
+              <w:t xml:space="preserve">Backup </w:t>
+            </w:r>
+          </w:p>
+          <w:p>
+            <w:pPr>
+              <w:spacing w:line="360" w:lineRule="auto"/>
+              <w:rPr>
+                <w:rFonts w:eastAsia="Calibri"/>
+                <w:lang w:val="es-ES" w:eastAsia="pt-PT"/>
+              </w:rPr>
+            </w:pPr>
+          </w:p>
+          <w:p>
+            <w:pPr>
+              <w:spacing w:line="360" w:lineRule="auto"/>
+              <w:rPr>
+                <w:rFonts w:eastAsia="Calibri"/>
+                <w:lang w:val="es-ES" w:eastAsia="pt-PT"/>
+              </w:rPr>
+            </w:pPr>
+            <w:r>
+              <w:rPr>
+                <w:rFonts w:eastAsia="Calibri"/>
+                <w:lang w:val="es-ES" w:eastAsia="pt-PT"/>
+              </w:rPr>
+              <w:t>Se requieren respaldos mensuales de todos los cambios ya sean en:</w:t>
+            </w:r>
+          </w:p>
+          <w:p>
+            <w:pPr>
+              <w:pStyle w:val="Prrafodelista"/>
+              <w:numPr>
+                <w:ilvl w:val="0"/>
+                <w:numId w:val="2"/>
+              </w:numPr>
+              <w:spacing w:after="0" w:line="360" w:lineRule="auto"/>
+              <w:rPr>
+                <w:rFonts w:eastAsia="Calibri"/>
+                <w:color w:val="auto"/>
+                <w:lang w:eastAsia="pt-PT"/>
+              </w:rPr>
+            </w:pPr>
+            <w:r>
+              <w:rPr>
+                <w:rFonts w:eastAsia="Calibri"/>
+                <w:color w:val="auto"/>
+                <w:lang w:eastAsia="pt-PT"/>
+              </w:rPr>
+              <w:t>Bases de datos</w:t>
+            </w:r>
+          </w:p>
+          <w:p>
+            <w:pPr>
+              <w:pStyle w:val="Prrafodelista"/>
+              <w:numPr>
+                <w:ilvl w:val="0"/>
+                <w:numId w:val="2"/>
+              </w:numPr>
+              <w:spacing w:after="0" w:line="360" w:lineRule="auto"/>
+              <w:rPr>
+                <w:rFonts w:eastAsia="Calibri"/>
+                <w:color w:val="auto"/>
+                <w:lang w:eastAsia="pt-PT"/>
+              </w:rPr>
+            </w:pPr>
+            <w:r>
+              <w:rPr>
+                <w:rFonts w:eastAsia="Calibri"/>
+                <w:color w:val="auto"/>
+                <w:lang w:eastAsia="pt-PT"/>
+              </w:rPr>
+              <w:t xml:space="preserve">Plantillas </w:t>
+            </w:r>
+          </w:p>
+          <w:p>
+            <w:pPr>
+              <w:pStyle w:val="Prrafodelista"/>
+              <w:numPr>
+                <w:ilvl w:val="0"/>
+                <w:numId w:val="2"/>
+              </w:numPr>
+              <w:spacing w:after="0" w:line="360" w:lineRule="auto"/>
+              <w:rPr>
+                <w:rFonts w:eastAsia="Calibri"/>
+                <w:color w:val="auto"/>
+                <w:lang w:eastAsia="pt-PT"/>
+              </w:rPr>
+            </w:pPr>
+            <w:r>
+              <w:rPr>
+                <w:rFonts w:eastAsia="Calibri"/>
+                <w:color w:val="auto"/>
+                <w:lang w:eastAsia="pt-PT"/>
+              </w:rPr>
+              <w:t>Versiones del sistema (web y escritorio)</w:t>
+            </w:r>
+          </w:p>
+          <w:p>
+            <w:pPr>
+              <w:spacing w:line="360" w:lineRule="auto"/>
+              <w:rPr>
+                <w:rFonts w:eastAsia="Calibri"/>
+                <w:lang w:val="es-ES" w:eastAsia="pt-PT"/>
+              </w:rPr>
+            </w:pPr>
+          </w:p>
+          <w:p>
+            <w:pPr>
+              <w:spacing w:line="360" w:lineRule="auto"/>
+              <w:rPr>
+                <w:rFonts w:eastAsia="Calibri"/>
+                <w:lang w:val="es-ES" w:eastAsia="pt-PT"/>
+              </w:rPr>
+            </w:pPr>
+          </w:p>
+          <w:p>
+            <w:pPr>
+              <w:spacing w:line="360" w:lineRule="auto"/>
+              <w:rPr>
+                <w:rFonts w:eastAsia="Calibri"/>
+                <w:lang w:val="es-ES" w:eastAsia="pt-PT"/>
+              </w:rPr>
+            </w:pPr>
+            <w:bookmarkStart w:id="3" w:name="_GoBack"/>
+            <w:bookmarkEnd w:id="3"/>
+          </w:p>
+          <w:p>
+            <w:pPr>
+              <w:spacing w:line="360" w:lineRule="auto"/>
+              <w:rPr>
+                <w:rFonts w:eastAsia="Calibri"/>
+                <w:lang w:val="es-ES" w:eastAsia="pt-PT"/>
+              </w:rPr>
+            </w:pPr>
+          </w:p>
+        </w:tc>
+      </w:tr>
+      <w:tr>
+        <w:trPr>
+          <w:trHeight w:val="334"/>
+        </w:trPr>
+        <w:tc>
+          <w:tcPr>
+            <w:tcW w:w="8446" w:type="dxa"/>
+            <w:tcBorders>
+              <w:top w:val="single" w:sz="4" w:space="0" w:color="000000"/>
+              <w:left w:val="single" w:sz="4" w:space="0" w:color="000000"/>
+              <w:bottom w:val="single" w:sz="4" w:space="0" w:color="000000"/>
+              <w:right w:val="single" w:sz="4" w:space="0" w:color="000000"/>
+            </w:tcBorders>
+            <w:shd w:val="clear" w:color="auto" w:fill="595959" w:themeFill="text1" w:themeFillTint="A6"/>
+          </w:tcPr>
+          <w:p>
+            <w:pPr>
+              <w:tabs>
+                <w:tab w:val="left" w:pos="2115"/>
+                <w:tab w:val="left" w:pos="5265"/>
+              </w:tabs>
+              <w:spacing w:line="360" w:lineRule="auto"/>
+              <w:jc w:val="both"/>
+              <w:rPr>
+                <w:rFonts w:eastAsia="Calibri"/>
+                <w:lang w:val="es-ES" w:eastAsia="pt-PT"/>
+              </w:rPr>
+            </w:pPr>
+            <w:r>
+              <w:rPr>
+                <w:rFonts w:eastAsia="Calibri"/>
+                <w:color w:val="FFFFFF" w:themeColor="background1"/>
+                <w:lang w:val="es-ES" w:eastAsia="pt-PT"/>
+              </w:rPr>
+              <w:lastRenderedPageBreak/>
+              <w:t xml:space="preserve">Plan </w:t>
+            </w:r>
+            <w:r>
+              <w:rPr>
+                <w:rFonts w:eastAsia="Calibri"/>
+                <w:color w:val="FFFFFF" w:themeColor="background1"/>
+                <w:lang w:val="es-ES" w:eastAsia="pt-PT"/>
+              </w:rPr>
+              <w:t>Correctivo</w:t>
+            </w:r>
+            <w:r>
+              <w:rPr>
+                <w:rFonts w:eastAsia="Calibri"/>
+                <w:lang w:val="es-ES" w:eastAsia="pt-PT"/>
+              </w:rPr>
+              <w:tab/>
+            </w:r>
+          </w:p>
+        </w:tc>
+      </w:tr>
+      <w:tr>
+        <w:trPr>
+          <w:trHeight w:val="334"/>
+        </w:trPr>
+        <w:tc>
+          <w:tcPr>
+            <w:tcW w:w="8446" w:type="dxa"/>
+            <w:tcBorders>
+              <w:top w:val="single" w:sz="4" w:space="0" w:color="000000"/>
+              <w:left w:val="single" w:sz="4" w:space="0" w:color="000000"/>
+              <w:bottom w:val="single" w:sz="4" w:space="0" w:color="000000"/>
+              <w:right w:val="single" w:sz="4" w:space="0" w:color="000000"/>
+            </w:tcBorders>
+            <w:shd w:val="clear" w:color="auto" w:fill="FFFFFF" w:themeFill="background1"/>
+          </w:tcPr>
+          <w:p>
+            <w:pPr>
+              <w:tabs>
+                <w:tab w:val="left" w:pos="2115"/>
+                <w:tab w:val="left" w:pos="5265"/>
+              </w:tabs>
+              <w:spacing w:line="360" w:lineRule="auto"/>
+              <w:jc w:val="both"/>
+              <w:rPr>
+                <w:rFonts w:eastAsia="Calibri"/>
+                <w:lang w:val="es-ES" w:eastAsia="pt-PT"/>
+              </w:rPr>
+            </w:pPr>
+            <w:r>
+              <w:rPr>
+                <w:rFonts w:eastAsia="Calibri"/>
+                <w:lang w:val="es-ES" w:eastAsia="pt-PT"/>
+              </w:rPr>
+              <w:t>El mantenimiento del computador es aquel que debemos realizar al computador cada cierto tiempo, bien sea para corregir fallas existentes o para prevenirlas.</w:t>
+            </w:r>
+          </w:p>
+          <w:p>
+            <w:pPr>
+              <w:tabs>
+                <w:tab w:val="left" w:pos="2115"/>
+                <w:tab w:val="left" w:pos="5265"/>
+              </w:tabs>
+              <w:spacing w:line="360" w:lineRule="auto"/>
+              <w:jc w:val="both"/>
+              <w:rPr>
+                <w:rFonts w:eastAsia="Calibri"/>
+                <w:lang w:val="es-ES" w:eastAsia="pt-PT"/>
+              </w:rPr>
+            </w:pPr>
+          </w:p>
+          <w:p>
+            <w:pPr>
+              <w:tabs>
+                <w:tab w:val="left" w:pos="2115"/>
+                <w:tab w:val="left" w:pos="5265"/>
+              </w:tabs>
+              <w:spacing w:line="360" w:lineRule="auto"/>
+              <w:jc w:val="both"/>
+              <w:rPr>
+                <w:rFonts w:eastAsia="Calibri"/>
+                <w:lang w:val="es-ES" w:eastAsia="pt-PT"/>
+              </w:rPr>
+            </w:pPr>
+            <w:r>
+              <w:rPr>
+                <w:rFonts w:eastAsia="Calibri"/>
+                <w:lang w:val="es-ES" w:eastAsia="pt-PT"/>
+              </w:rPr>
+              <w:t xml:space="preserve">El periodo de mantenimiento </w:t>
+            </w:r>
+            <w:r>
+              <w:rPr>
+                <w:rFonts w:eastAsia="Calibri"/>
+                <w:lang w:val="es-ES" w:eastAsia="pt-PT"/>
+              </w:rPr>
+              <w:t>depende</w:t>
+            </w:r>
+            <w:r>
+              <w:rPr>
+                <w:rFonts w:eastAsia="Calibri"/>
+                <w:lang w:val="es-ES" w:eastAsia="pt-PT"/>
+              </w:rPr>
+              <w:t>rá</w:t>
+            </w:r>
+            <w:r>
+              <w:rPr>
+                <w:rFonts w:eastAsia="Calibri"/>
+                <w:lang w:val="es-ES" w:eastAsia="pt-PT"/>
+              </w:rPr>
+              <w:t xml:space="preserve"> de diversos factores: cantidad de horas diarias de operación, el tipo de actividad (aplicaciones) que se ejecuta</w:t>
+            </w:r>
+            <w:r>
+              <w:rPr>
+                <w:rFonts w:eastAsia="Calibri"/>
+                <w:lang w:val="es-ES" w:eastAsia="pt-PT"/>
+              </w:rPr>
+              <w:t>ran</w:t>
+            </w:r>
+            <w:r>
+              <w:rPr>
+                <w:rFonts w:eastAsia="Calibri"/>
+                <w:lang w:val="es-ES" w:eastAsia="pt-PT"/>
+              </w:rPr>
+              <w:t>, el ambiente donde se encuentra instalada (si hay polvo, calor, etc.), el estado general (si es un equipo nuevo o muy usado), y el resultado obtenido en el último mantenimiento.</w:t>
+            </w:r>
+          </w:p>
+          <w:p>
+            <w:pPr>
+              <w:tabs>
+                <w:tab w:val="left" w:pos="2115"/>
+                <w:tab w:val="left" w:pos="5265"/>
+              </w:tabs>
+              <w:spacing w:line="360" w:lineRule="auto"/>
+              <w:jc w:val="both"/>
+              <w:rPr>
+                <w:rFonts w:eastAsia="Calibri"/>
+                <w:lang w:val="es-ES" w:eastAsia="pt-PT"/>
+              </w:rPr>
+            </w:pPr>
+          </w:p>
+          <w:p>
+            <w:pPr>
+              <w:tabs>
+                <w:tab w:val="left" w:pos="2115"/>
+                <w:tab w:val="left" w:pos="5265"/>
+              </w:tabs>
+              <w:spacing w:line="360" w:lineRule="auto"/>
+              <w:jc w:val="both"/>
+              <w:rPr>
+                <w:rFonts w:eastAsia="Calibri"/>
+                <w:lang w:val="es-ES" w:eastAsia="pt-PT"/>
+              </w:rPr>
+            </w:pPr>
+            <w:r>
+              <w:rPr>
+                <w:rFonts w:eastAsia="Calibri"/>
+                <w:lang w:val="es-ES" w:eastAsia="pt-PT"/>
+              </w:rPr>
+              <w:t>Este</w:t>
+            </w:r>
+            <w:r>
+              <w:rPr>
+                <w:rFonts w:eastAsia="Calibri"/>
+                <w:lang w:val="es-ES" w:eastAsia="pt-PT"/>
+              </w:rPr>
+              <w:t xml:space="preserve"> mantenimiento del sistema </w:t>
+            </w:r>
+            <w:r>
+              <w:rPr>
+                <w:rFonts w:eastAsia="Calibri"/>
+                <w:lang w:val="es-ES" w:eastAsia="pt-PT"/>
+              </w:rPr>
+              <w:t>se realizará</w:t>
+            </w:r>
+            <w:r>
+              <w:rPr>
+                <w:rFonts w:eastAsia="Calibri"/>
+                <w:lang w:val="es-ES" w:eastAsia="pt-PT"/>
+              </w:rPr>
+              <w:t xml:space="preserve"> después de un fallo o problema surge en un sistema, con el objetivo de restablecer la operatividad del </w:t>
+            </w:r>
+            <w:r>
+              <w:rPr>
+                <w:rFonts w:eastAsia="Calibri"/>
+                <w:lang w:val="es-ES" w:eastAsia="pt-PT"/>
+              </w:rPr>
+              <w:t xml:space="preserve">sistema. </w:t>
+            </w:r>
+            <w:r>
+              <w:rPr>
+                <w:rFonts w:eastAsia="Calibri"/>
+                <w:lang w:val="es-ES" w:eastAsia="pt-PT"/>
+              </w:rPr>
+              <w:t xml:space="preserve">SI sucede </w:t>
+            </w:r>
+            <w:proofErr w:type="gramStart"/>
+            <w:r>
+              <w:rPr>
+                <w:rFonts w:eastAsia="Calibri"/>
+                <w:lang w:val="es-ES" w:eastAsia="pt-PT"/>
+              </w:rPr>
+              <w:t xml:space="preserve">que </w:t>
+            </w:r>
+            <w:r>
+              <w:rPr>
+                <w:rFonts w:eastAsia="Calibri"/>
+                <w:lang w:val="es-ES" w:eastAsia="pt-PT"/>
+              </w:rPr>
+              <w:t xml:space="preserve"> se</w:t>
+            </w:r>
+            <w:r>
+              <w:rPr>
+                <w:rFonts w:eastAsia="Calibri"/>
+                <w:lang w:val="es-ES" w:eastAsia="pt-PT"/>
+              </w:rPr>
+              <w:t>a</w:t>
+            </w:r>
+            <w:proofErr w:type="gramEnd"/>
+            <w:r>
+              <w:rPr>
+                <w:rFonts w:eastAsia="Calibri"/>
+                <w:lang w:val="es-ES" w:eastAsia="pt-PT"/>
+              </w:rPr>
+              <w:t xml:space="preserve"> imposible de predecir o prevenir un fracaso, lo que </w:t>
+            </w:r>
+            <w:r>
+              <w:rPr>
+                <w:rFonts w:eastAsia="Calibri"/>
+                <w:lang w:val="es-ES" w:eastAsia="pt-PT"/>
+              </w:rPr>
+              <w:t>hará al</w:t>
+            </w:r>
+            <w:r>
+              <w:rPr>
+                <w:rFonts w:eastAsia="Calibri"/>
+                <w:lang w:val="es-ES" w:eastAsia="pt-PT"/>
+              </w:rPr>
+              <w:t xml:space="preserve"> mantenimiento correctivo </w:t>
+            </w:r>
+            <w:r>
+              <w:rPr>
+                <w:rFonts w:eastAsia="Calibri"/>
+                <w:lang w:val="es-ES" w:eastAsia="pt-PT"/>
+              </w:rPr>
+              <w:t xml:space="preserve">como </w:t>
+            </w:r>
+            <w:r>
+              <w:rPr>
+                <w:rFonts w:eastAsia="Calibri"/>
+                <w:lang w:val="es-ES" w:eastAsia="pt-PT"/>
+              </w:rPr>
+              <w:t>la única opción.</w:t>
+            </w:r>
+            <w:r>
+              <w:rPr>
+                <w:rFonts w:eastAsia="Calibri"/>
+                <w:lang w:val="es-ES" w:eastAsia="pt-PT"/>
+              </w:rPr>
+              <w:t xml:space="preserve"> Para que</w:t>
+            </w:r>
+            <w:r>
+              <w:rPr>
+                <w:rFonts w:eastAsia="Calibri"/>
+                <w:lang w:val="es-ES" w:eastAsia="pt-PT"/>
+              </w:rPr>
+              <w:t xml:space="preserve"> un sistema de mantenimiento deficiente </w:t>
+            </w:r>
+            <w:r>
+              <w:rPr>
+                <w:rFonts w:eastAsia="Calibri"/>
+                <w:lang w:val="es-ES" w:eastAsia="pt-PT"/>
+              </w:rPr>
+              <w:t xml:space="preserve">no </w:t>
+            </w:r>
+            <w:r>
+              <w:rPr>
+                <w:rFonts w:eastAsia="Calibri"/>
+                <w:lang w:val="es-ES" w:eastAsia="pt-PT"/>
+              </w:rPr>
+              <w:t>pued</w:t>
+            </w:r>
+            <w:r>
+              <w:rPr>
+                <w:rFonts w:eastAsia="Calibri"/>
+                <w:lang w:val="es-ES" w:eastAsia="pt-PT"/>
+              </w:rPr>
+              <w:t>a</w:t>
+            </w:r>
+            <w:r>
+              <w:rPr>
+                <w:rFonts w:eastAsia="Calibri"/>
+                <w:lang w:val="es-ES" w:eastAsia="pt-PT"/>
+              </w:rPr>
+              <w:t xml:space="preserve"> exigir la reparación como consecuencia de la falta de mantenimiento preventivo, y </w:t>
+            </w:r>
+            <w:r>
+              <w:rPr>
+                <w:rFonts w:eastAsia="Calibri"/>
+                <w:lang w:val="es-ES" w:eastAsia="pt-PT"/>
+              </w:rPr>
+              <w:t>así</w:t>
+            </w:r>
+            <w:r>
+              <w:rPr>
+                <w:rFonts w:eastAsia="Calibri"/>
+                <w:lang w:val="es-ES" w:eastAsia="pt-PT"/>
+              </w:rPr>
+              <w:t xml:space="preserve"> evitar que el cliente </w:t>
+            </w:r>
+            <w:r>
+              <w:rPr>
+                <w:rFonts w:eastAsia="Calibri"/>
+                <w:lang w:val="es-ES" w:eastAsia="pt-PT"/>
+              </w:rPr>
+              <w:t>pued</w:t>
+            </w:r>
+            <w:r>
+              <w:rPr>
+                <w:rFonts w:eastAsia="Calibri"/>
+                <w:lang w:val="es-ES" w:eastAsia="pt-PT"/>
+              </w:rPr>
+              <w:t>a</w:t>
+            </w:r>
+            <w:r>
+              <w:rPr>
+                <w:rFonts w:eastAsia="Calibri"/>
+                <w:lang w:val="es-ES" w:eastAsia="pt-PT"/>
+              </w:rPr>
+              <w:t xml:space="preserve"> optar por centrarse en correctivas, en lugar de preventivo</w:t>
+            </w:r>
+            <w:r>
+              <w:rPr>
+                <w:rFonts w:eastAsia="Calibri"/>
+                <w:lang w:val="es-ES" w:eastAsia="pt-PT"/>
+              </w:rPr>
+              <w:t>,</w:t>
+            </w:r>
+            <w:r>
+              <w:rPr>
+                <w:rFonts w:eastAsia="Calibri"/>
+                <w:lang w:val="es-ES" w:eastAsia="pt-PT"/>
+              </w:rPr>
+              <w:t xml:space="preserve"> como parte de una estrategia de mantenimiento. </w:t>
+            </w:r>
+          </w:p>
+          <w:p>
+            <w:pPr>
+              <w:tabs>
+                <w:tab w:val="left" w:pos="2115"/>
+                <w:tab w:val="left" w:pos="5265"/>
+              </w:tabs>
+              <w:spacing w:line="360" w:lineRule="auto"/>
+              <w:jc w:val="both"/>
+              <w:rPr>
+                <w:rFonts w:eastAsia="Calibri"/>
+                <w:lang w:val="es-ES" w:eastAsia="pt-PT"/>
+              </w:rPr>
+            </w:pPr>
+            <w:r>
+              <w:rPr>
+                <w:rFonts w:eastAsia="Calibri"/>
+                <w:lang w:val="es-ES" w:eastAsia="pt-PT"/>
+              </w:rPr>
+              <w:t xml:space="preserve">El proceso de mantenimiento correctivo se inicia con el fracaso y un diagnóstico de la falta de determinar por qué el fracaso apareció. </w:t>
+            </w:r>
+            <w:r>
+              <w:rPr>
+                <w:rFonts w:eastAsia="Calibri"/>
+                <w:lang w:val="es-ES" w:eastAsia="pt-PT"/>
+              </w:rPr>
+              <w:t>El proceso de diagnóstico puede</w:t>
+            </w:r>
+            <w:r>
+              <w:rPr>
+                <w:rFonts w:eastAsia="Calibri"/>
+                <w:lang w:val="es-ES" w:eastAsia="pt-PT"/>
+              </w:rPr>
+              <w:t xml:space="preserve"> </w:t>
+            </w:r>
+            <w:r>
+              <w:rPr>
+                <w:rFonts w:eastAsia="Calibri"/>
+                <w:lang w:val="es-ES" w:eastAsia="pt-PT"/>
+              </w:rPr>
+              <w:t>implicar</w:t>
+            </w:r>
+            <w:r>
+              <w:rPr>
+                <w:rFonts w:eastAsia="Calibri"/>
+                <w:lang w:val="es-ES" w:eastAsia="pt-PT"/>
+              </w:rPr>
+              <w:t>á</w:t>
+            </w:r>
+            <w:r>
+              <w:rPr>
+                <w:rFonts w:eastAsia="Calibri"/>
+                <w:lang w:val="es-ES" w:eastAsia="pt-PT"/>
+              </w:rPr>
+              <w:t xml:space="preserve"> la </w:t>
+            </w:r>
+            <w:r>
+              <w:rPr>
+                <w:rFonts w:eastAsia="Calibri"/>
+                <w:lang w:val="es-ES" w:eastAsia="pt-PT"/>
+              </w:rPr>
+              <w:t>inspección</w:t>
+            </w:r>
+            <w:r>
+              <w:rPr>
+                <w:rFonts w:eastAsia="Calibri"/>
+                <w:lang w:val="es-ES" w:eastAsia="pt-PT"/>
+              </w:rPr>
+              <w:t xml:space="preserve"> del sistema si es necesario</w:t>
+            </w:r>
+            <w:r>
+              <w:rPr>
+                <w:rFonts w:eastAsia="Calibri"/>
+                <w:lang w:val="es-ES" w:eastAsia="pt-PT"/>
+              </w:rPr>
+              <w:t>, el</w:t>
+            </w:r>
+            <w:r>
+              <w:rPr>
+                <w:rFonts w:eastAsia="Calibri"/>
+                <w:lang w:val="es-ES" w:eastAsia="pt-PT"/>
+              </w:rPr>
+              <w:t xml:space="preserve"> cual estará encargado por los </w:t>
+            </w:r>
+            <w:r>
+              <w:rPr>
+                <w:rFonts w:eastAsia="Calibri"/>
+                <w:lang w:val="es-ES" w:eastAsia="pt-PT"/>
+              </w:rPr>
+              <w:t>desarrolladores</w:t>
+            </w:r>
+            <w:r>
+              <w:rPr>
+                <w:rFonts w:eastAsia="Calibri"/>
+                <w:lang w:val="es-ES" w:eastAsia="pt-PT"/>
+              </w:rPr>
+              <w:t>, las entrevistas con los usuarios del sistema</w:t>
+            </w:r>
+            <w:r>
+              <w:rPr>
+                <w:rFonts w:eastAsia="Calibri"/>
+                <w:lang w:val="es-ES" w:eastAsia="pt-PT"/>
+              </w:rPr>
+              <w:t xml:space="preserve"> serán fundamentales como medida de calma ante una posible caída del tal</w:t>
+            </w:r>
+            <w:r>
+              <w:rPr>
+                <w:rFonts w:eastAsia="Calibri"/>
+                <w:lang w:val="es-ES" w:eastAsia="pt-PT"/>
+              </w:rPr>
+              <w:t xml:space="preserve">. Es importante determinar qué causó el problema, a fin de tomar las medidas adecuadas, y ser conscientes de que múltiples fallas de componentes o de software puede haber ocurrido de forma simultánea. El siguiente paso </w:t>
+            </w:r>
+            <w:r>
+              <w:rPr>
+                <w:rFonts w:eastAsia="Calibri"/>
+                <w:lang w:val="es-ES" w:eastAsia="pt-PT"/>
+              </w:rPr>
+              <w:t>será</w:t>
+            </w:r>
+            <w:r>
+              <w:rPr>
+                <w:rFonts w:eastAsia="Calibri"/>
+                <w:lang w:val="es-ES" w:eastAsia="pt-PT"/>
+              </w:rPr>
+              <w:t xml:space="preserve"> la sustitución de componentes dañados o software. En algunos casos, el daño puede ser irreparable, ya</w:t>
+            </w:r>
+            <w:r>
+              <w:rPr>
+                <w:rFonts w:eastAsia="Calibri"/>
+                <w:lang w:val="es-ES" w:eastAsia="pt-PT"/>
+              </w:rPr>
+              <w:t xml:space="preserve"> sea </w:t>
+            </w:r>
+            <w:r>
+              <w:rPr>
+                <w:rFonts w:eastAsia="Calibri"/>
+                <w:lang w:val="es-ES" w:eastAsia="pt-PT"/>
+              </w:rPr>
+              <w:t xml:space="preserve">o sacando el tema en cuestión y hacer las reparaciones fuera del sitio. En otros casos, la sustitución completa con un nuevo punto puede ser necesaria para restaurar la funcionalidad del sistema. Por ejemplo, si una unidad óptica en un ordenador falla, un técnico </w:t>
+            </w:r>
+            <w:r>
+              <w:rPr>
+                <w:rFonts w:eastAsia="Calibri"/>
+                <w:lang w:val="es-ES" w:eastAsia="pt-PT"/>
+              </w:rPr>
+              <w:t xml:space="preserve">externo para un problema de hardware </w:t>
+            </w:r>
+            <w:r>
+              <w:rPr>
+                <w:rFonts w:eastAsia="Calibri"/>
+                <w:lang w:val="es-ES" w:eastAsia="pt-PT"/>
+              </w:rPr>
+              <w:t xml:space="preserve">puede determinar que parte de la unidad de sustitución o reparación de parte de ella puede ser suficiente, o puede encontrar que toda la unidad debe ser desechado de forma que uno nuevo puede ser </w:t>
+            </w:r>
+            <w:r>
+              <w:rPr>
+                <w:rFonts w:eastAsia="Calibri"/>
+                <w:lang w:val="es-ES" w:eastAsia="pt-PT"/>
+              </w:rPr>
+              <w:t>insertado.</w:t>
+            </w:r>
+            <w:r>
+              <w:rPr>
+                <w:rFonts w:eastAsia="Calibri"/>
+                <w:lang w:val="es-ES" w:eastAsia="pt-PT"/>
+              </w:rPr>
+              <w:t xml:space="preserve"> Después de que se realiza el mantenimiento correctivo, </w:t>
+            </w:r>
+            <w:r>
+              <w:rPr>
+                <w:rFonts w:eastAsia="Calibri"/>
+                <w:lang w:val="es-ES" w:eastAsia="pt-PT"/>
+              </w:rPr>
+              <w:t>este con el desarrollador en conjunto verificara</w:t>
+            </w:r>
+            <w:r>
+              <w:rPr>
+                <w:rFonts w:eastAsia="Calibri"/>
+                <w:lang w:val="es-ES" w:eastAsia="pt-PT"/>
+              </w:rPr>
+              <w:t xml:space="preserve"> que el arreglo ha trabajado </w:t>
+            </w:r>
+            <w:r>
+              <w:rPr>
+                <w:rFonts w:eastAsia="Calibri"/>
+                <w:lang w:val="es-ES" w:eastAsia="pt-PT"/>
+              </w:rPr>
+              <w:t xml:space="preserve">correctamente y en el </w:t>
+            </w:r>
+            <w:r>
+              <w:rPr>
+                <w:rFonts w:eastAsia="Calibri"/>
+                <w:lang w:val="es-ES" w:eastAsia="pt-PT"/>
+              </w:rPr>
+              <w:t>probar el sistema</w:t>
+            </w:r>
+            <w:r>
+              <w:rPr>
+                <w:rFonts w:eastAsia="Calibri"/>
+                <w:lang w:val="es-ES" w:eastAsia="pt-PT"/>
+              </w:rPr>
+              <w:t xml:space="preserve"> no se </w:t>
+            </w:r>
+            <w:r>
+              <w:rPr>
+                <w:rFonts w:eastAsia="Calibri"/>
+                <w:lang w:val="es-ES" w:eastAsia="pt-PT"/>
+              </w:rPr>
+              <w:lastRenderedPageBreak/>
+              <w:t>encontraran problemas</w:t>
+            </w:r>
+            <w:r>
+              <w:rPr>
+                <w:rFonts w:eastAsia="Calibri"/>
+                <w:lang w:val="es-ES" w:eastAsia="pt-PT"/>
+              </w:rPr>
+              <w:t>. Esto puede hacerse en varias etapas, para confirmar que el sistema está funcionando lenta</w:t>
+            </w:r>
+            <w:r>
+              <w:rPr>
+                <w:rFonts w:eastAsia="Calibri"/>
+                <w:lang w:val="es-ES" w:eastAsia="pt-PT"/>
+              </w:rPr>
+              <w:t xml:space="preserve"> o tardíamente</w:t>
+            </w:r>
+            <w:r>
+              <w:rPr>
+                <w:rFonts w:eastAsia="Calibri"/>
+                <w:lang w:val="es-ES" w:eastAsia="pt-PT"/>
+              </w:rPr>
+              <w:t xml:space="preserve"> antes de que la sobrecarga de tareas. La verificación es especialmente importante en </w:t>
+            </w:r>
+            <w:r>
+              <w:rPr>
+                <w:rFonts w:eastAsia="Calibri"/>
+                <w:lang w:val="es-ES" w:eastAsia="pt-PT"/>
+              </w:rPr>
+              <w:t>un sistema como Turismo Real</w:t>
+            </w:r>
+            <w:r>
+              <w:rPr>
+                <w:rFonts w:eastAsia="Calibri"/>
+                <w:lang w:val="es-ES" w:eastAsia="pt-PT"/>
+              </w:rPr>
+              <w:t xml:space="preserve"> para la reparación, </w:t>
+            </w:r>
+            <w:r>
+              <w:rPr>
+                <w:rFonts w:eastAsia="Calibri"/>
+                <w:lang w:val="es-ES" w:eastAsia="pt-PT"/>
+              </w:rPr>
+              <w:t xml:space="preserve">la empresa externa contratada </w:t>
+            </w:r>
+            <w:r>
+              <w:rPr>
+                <w:rFonts w:eastAsia="Calibri"/>
+                <w:lang w:val="es-ES" w:eastAsia="pt-PT"/>
+              </w:rPr>
+              <w:t>quiere</w:t>
+            </w:r>
+            <w:r>
+              <w:rPr>
+                <w:rFonts w:eastAsia="Calibri"/>
+                <w:lang w:val="es-ES" w:eastAsia="pt-PT"/>
+              </w:rPr>
+              <w:t xml:space="preserve"> estar seguros de que cuando se envían de vuelta</w:t>
+            </w:r>
+            <w:r>
+              <w:rPr>
+                <w:rFonts w:eastAsia="Calibri"/>
+                <w:lang w:val="es-ES" w:eastAsia="pt-PT"/>
+              </w:rPr>
+              <w:t xml:space="preserve"> los </w:t>
+            </w:r>
+            <w:r>
+              <w:rPr>
+                <w:rFonts w:eastAsia="Calibri"/>
+                <w:lang w:val="es-ES" w:eastAsia="pt-PT"/>
+              </w:rPr>
+              <w:t>informes</w:t>
+            </w:r>
+            <w:r>
+              <w:rPr>
+                <w:rFonts w:eastAsia="Calibri"/>
+                <w:lang w:val="es-ES" w:eastAsia="pt-PT"/>
+              </w:rPr>
+              <w:t>,</w:t>
+            </w:r>
+            <w:r>
+              <w:rPr>
+                <w:rFonts w:eastAsia="Calibri"/>
+                <w:lang w:val="es-ES" w:eastAsia="pt-PT"/>
+              </w:rPr>
+              <w:t xml:space="preserve"> </w:t>
+            </w:r>
+            <w:r>
+              <w:rPr>
+                <w:rFonts w:eastAsia="Calibri"/>
+                <w:lang w:val="es-ES" w:eastAsia="pt-PT"/>
+              </w:rPr>
+              <w:t>los</w:t>
+            </w:r>
+            <w:r>
+              <w:rPr>
+                <w:rFonts w:eastAsia="Calibri"/>
+                <w:lang w:val="es-ES" w:eastAsia="pt-PT"/>
+              </w:rPr>
+              <w:t xml:space="preserve"> </w:t>
+            </w:r>
+            <w:r>
+              <w:rPr>
+                <w:rFonts w:eastAsia="Calibri"/>
+                <w:lang w:val="es-ES" w:eastAsia="pt-PT"/>
+              </w:rPr>
+              <w:t>clientes finalmente deben</w:t>
+            </w:r>
+            <w:r>
+              <w:rPr>
+                <w:rFonts w:eastAsia="Calibri"/>
+                <w:lang w:val="es-ES" w:eastAsia="pt-PT"/>
+              </w:rPr>
+              <w:t xml:space="preserve"> </w:t>
+            </w:r>
+            <w:r>
+              <w:rPr>
+                <w:rFonts w:eastAsia="Calibri"/>
+                <w:lang w:val="es-ES" w:eastAsia="pt-PT"/>
+              </w:rPr>
+              <w:t>quedar</w:t>
+            </w:r>
+            <w:r>
+              <w:rPr>
+                <w:rFonts w:eastAsia="Calibri"/>
+                <w:lang w:val="es-ES" w:eastAsia="pt-PT"/>
+              </w:rPr>
+              <w:t xml:space="preserve"> satisfechos con el nivel de los trabajos realizados.</w:t>
+            </w:r>
           </w:p>
         </w:tc>
       </w:tr>
@@ -913,10 +2535,7 @@
         </w:rPr>
       </w:pPr>
     </w:p>
-    <w:p>
-      <w:bookmarkStart w:id="2" w:name="_GoBack"/>
-      <w:bookmarkEnd w:id="2"/>
-    </w:p>
+    <w:p/>
     <w:sectPr>
       <w:pgSz w:w="12240" w:h="15840"/>
       <w:pgMar w:top="1417" w:right="1701" w:bottom="1417" w:left="1701" w:header="708" w:footer="708" w:gutter="0"/>
@@ -930,6 +2549,119 @@
 <file path=word/numbering.xml><?xml version="1.0" encoding="utf-8"?>
 <w:numbering xmlns:wpc="http://schemas.microsoft.com/office/word/2010/wordprocessingCanvas" xmlns:cx="http://schemas.microsoft.com/office/drawing/2014/chartex" xmlns:cx1="http://schemas.microsoft.com/office/drawing/2015/9/8/chartex" xmlns:cx2="http://schemas.microsoft.com/office/drawing/2015/10/21/chartex" xmlns:cx3="http://schemas.microsoft.com/office/drawing/2016/5/9/chartex" xmlns:cx4="http://schemas.microsoft.com/office/drawing/2016/5/10/chartex" xmlns:cx5="http://schemas.microsoft.com/office/drawing/2016/5/11/chartex" xmlns:cx6="http://schemas.microsoft.com/office/drawing/2016/5/12/chartex" xmlns:cx7="http://schemas.microsoft.com/office/drawing/2016/5/13/chartex" xmlns:cx8="http://schemas.microsoft.com/office/drawing/2016/5/14/chartex" xmlns:mc="http://schemas.openxmlformats.org/markup-compatibility/2006" xmlns:aink="http://schemas.microsoft.com/office/drawing/2016/ink" xmlns:am3d="http://schemas.microsoft.com/office/drawing/2017/model3d" xmlns:o="urn:schemas-microsoft-com:office:office" xmlns:r="http://schemas.openxmlformats.org/officeDocument/2006/relationships" xmlns:m="http://schemas.openxmlformats.org/officeDocument/2006/math" xmlns:v="urn:schemas-microsoft-com:vml" xmlns:wp14="http://schemas.microsoft.com/office/word/2010/wordprocessingDrawing" xmlns:wp="http://schemas.openxmlformats.org/drawingml/2006/wordprocessingDrawing" xmlns:w10="urn:schemas-microsoft-com:office:word" xmlns:w="http://schemas.openxmlformats.org/wordprocessingml/2006/main" xmlns:w14="http://schemas.microsoft.com/office/word/2010/wordml" xmlns:w15="http://schemas.microsoft.com/office/word/2012/wordml" xmlns:w16cid="http://schemas.microsoft.com/office/word/2016/wordml/cid" xmlns:w16se="http://schemas.microsoft.com/office/word/2015/wordml/symex" xmlns:wpg="http://schemas.microsoft.com/office/word/2010/wordprocessingGroup" xmlns:wpi="http://schemas.microsoft.com/office/word/2010/wordprocessingInk" xmlns:wne="http://schemas.microsoft.com/office/word/2006/wordml" xmlns:wps="http://schemas.microsoft.com/office/word/2010/wordprocessingShape" mc:Ignorable="w14 w15 w16se w16cid wp14">
   <w:abstractNum w:abstractNumId="0" w15:restartNumberingAfterBreak="0">
+    <w:nsid w:val="3222769F"/>
+    <w:multiLevelType w:val="hybridMultilevel"/>
+    <w:tmpl w:val="CB200E22"/>
+    <w:lvl w:ilvl="0" w:tplc="BD8E955A">
+      <w:start w:val="2"/>
+      <w:numFmt w:val="bullet"/>
+      <w:lvlText w:val="-"/>
+      <w:lvlJc w:val="left"/>
+      <w:pPr>
+        <w:ind w:left="720" w:hanging="360"/>
+      </w:pPr>
+      <w:rPr>
+        <w:rFonts w:ascii="Arial" w:eastAsia="Calibri" w:hAnsi="Arial" w:cs="Arial" w:hint="default"/>
+      </w:rPr>
+    </w:lvl>
+    <w:lvl w:ilvl="1" w:tplc="340A0003" w:tentative="1">
+      <w:start w:val="1"/>
+      <w:numFmt w:val="bullet"/>
+      <w:lvlText w:val="o"/>
+      <w:lvlJc w:val="left"/>
+      <w:pPr>
+        <w:ind w:left="1440" w:hanging="360"/>
+      </w:pPr>
+      <w:rPr>
+        <w:rFonts w:ascii="Courier New" w:hAnsi="Courier New" w:cs="Courier New" w:hint="default"/>
+      </w:rPr>
+    </w:lvl>
+    <w:lvl w:ilvl="2" w:tplc="340A0005" w:tentative="1">
+      <w:start w:val="1"/>
+      <w:numFmt w:val="bullet"/>
+      <w:lvlText w:val=""/>
+      <w:lvlJc w:val="left"/>
+      <w:pPr>
+        <w:ind w:left="2160" w:hanging="360"/>
+      </w:pPr>
+      <w:rPr>
+        <w:rFonts w:ascii="Wingdings" w:hAnsi="Wingdings" w:hint="default"/>
+      </w:rPr>
+    </w:lvl>
+    <w:lvl w:ilvl="3" w:tplc="340A0001" w:tentative="1">
+      <w:start w:val="1"/>
+      <w:numFmt w:val="bullet"/>
+      <w:lvlText w:val=""/>
+      <w:lvlJc w:val="left"/>
+      <w:pPr>
+        <w:ind w:left="2880" w:hanging="360"/>
+      </w:pPr>
+      <w:rPr>
+        <w:rFonts w:ascii="Symbol" w:hAnsi="Symbol" w:hint="default"/>
+      </w:rPr>
+    </w:lvl>
+    <w:lvl w:ilvl="4" w:tplc="340A0003" w:tentative="1">
+      <w:start w:val="1"/>
+      <w:numFmt w:val="bullet"/>
+      <w:lvlText w:val="o"/>
+      <w:lvlJc w:val="left"/>
+      <w:pPr>
+        <w:ind w:left="3600" w:hanging="360"/>
+      </w:pPr>
+      <w:rPr>
+        <w:rFonts w:ascii="Courier New" w:hAnsi="Courier New" w:cs="Courier New" w:hint="default"/>
+      </w:rPr>
+    </w:lvl>
+    <w:lvl w:ilvl="5" w:tplc="340A0005" w:tentative="1">
+      <w:start w:val="1"/>
+      <w:numFmt w:val="bullet"/>
+      <w:lvlText w:val=""/>
+      <w:lvlJc w:val="left"/>
+      <w:pPr>
+        <w:ind w:left="4320" w:hanging="360"/>
+      </w:pPr>
+      <w:rPr>
+        <w:rFonts w:ascii="Wingdings" w:hAnsi="Wingdings" w:hint="default"/>
+      </w:rPr>
+    </w:lvl>
+    <w:lvl w:ilvl="6" w:tplc="340A0001" w:tentative="1">
+      <w:start w:val="1"/>
+      <w:numFmt w:val="bullet"/>
+      <w:lvlText w:val=""/>
+      <w:lvlJc w:val="left"/>
+      <w:pPr>
+        <w:ind w:left="5040" w:hanging="360"/>
+      </w:pPr>
+      <w:rPr>
+        <w:rFonts w:ascii="Symbol" w:hAnsi="Symbol" w:hint="default"/>
+      </w:rPr>
+    </w:lvl>
+    <w:lvl w:ilvl="7" w:tplc="340A0003" w:tentative="1">
+      <w:start w:val="1"/>
+      <w:numFmt w:val="bullet"/>
+      <w:lvlText w:val="o"/>
+      <w:lvlJc w:val="left"/>
+      <w:pPr>
+        <w:ind w:left="5760" w:hanging="360"/>
+      </w:pPr>
+      <w:rPr>
+        <w:rFonts w:ascii="Courier New" w:hAnsi="Courier New" w:cs="Courier New" w:hint="default"/>
+      </w:rPr>
+    </w:lvl>
+    <w:lvl w:ilvl="8" w:tplc="340A0005" w:tentative="1">
+      <w:start w:val="1"/>
+      <w:numFmt w:val="bullet"/>
+      <w:lvlText w:val=""/>
+      <w:lvlJc w:val="left"/>
+      <w:pPr>
+        <w:ind w:left="6480" w:hanging="360"/>
+      </w:pPr>
+      <w:rPr>
+        <w:rFonts w:ascii="Wingdings" w:hAnsi="Wingdings" w:hint="default"/>
+      </w:rPr>
+    </w:lvl>
+  </w:abstractNum>
+  <w:abstractNum w:abstractNumId="1" w15:restartNumberingAfterBreak="0">
     <w:nsid w:val="44B62B9E"/>
     <w:multiLevelType w:val="hybridMultilevel"/>
     <w:tmpl w:val="10AACE18"/>
@@ -1043,6 +2775,9 @@
     </w:lvl>
   </w:abstractNum>
   <w:num w:numId="1">
+    <w:abstractNumId w:val="1"/>
+  </w:num>
+  <w:num w:numId="2">
     <w:abstractNumId w:val="0"/>
   </w:num>
 </w:numbering>
@@ -1445,7 +3180,7 @@
   <w:style w:type="paragraph" w:default="1" w:styleId="Normal">
     <w:name w:val="Normal"/>
     <w:qFormat/>
-    <w:rsid w:val="008B3EA7"/>
+    <w:rsid w:val="000931B2"/>
     <w:rPr>
       <w:rFonts w:ascii="Arial" w:hAnsi="Arial"/>
     </w:rPr>

</xml_diff>